<commit_message>
Video Inventory Program Final
</commit_message>
<xml_diff>
--- a/Week 4/ICL/ICL4.docx
+++ b/Week 4/ICL/ICL4.docx
@@ -703,12 +703,999 @@
         </w:rPr>
         <w:t xml:space="preserve">a project can improve a product or design a new product </w:t>
       </w:r>
-      <w:r>
-        <w:rPr>
-          <w:rFonts w:asciiTheme="majorHAnsi" w:hAnsiTheme="majorHAnsi" w:cstheme="majorHAnsi"/>
+    </w:p>
+    <w:p>
+      <w:pPr>
+        <w:rPr>
+          <w:rFonts w:asciiTheme="majorHAnsi" w:hAnsiTheme="majorHAnsi" w:cstheme="majorHAnsi"/>
+        </w:rPr>
+      </w:pPr>
+    </w:p>
+    <w:p>
+      <w:pPr>
+        <w:rPr>
+          <w:rFonts w:asciiTheme="majorHAnsi" w:hAnsiTheme="majorHAnsi" w:cstheme="majorHAnsi"/>
+        </w:rPr>
+      </w:pPr>
+    </w:p>
+    <w:p>
+      <w:pPr>
+        <w:rPr>
+          <w:rFonts w:asciiTheme="majorHAnsi" w:hAnsiTheme="majorHAnsi" w:cstheme="majorHAnsi"/>
+        </w:rPr>
+      </w:pPr>
+    </w:p>
+    <w:p>
+      <w:pPr>
+        <w:rPr>
+          <w:rFonts w:asciiTheme="majorHAnsi" w:hAnsiTheme="majorHAnsi" w:cstheme="majorHAnsi"/>
+        </w:rPr>
+      </w:pPr>
+    </w:p>
+    <w:p>
+      <w:pPr>
+        <w:rPr>
+          <w:rFonts w:ascii="Helvetica" w:hAnsi="Helvetica" w:cs="Helvetica"/>
+          <w:color w:val="181E25"/>
+          <w:shd w:val="clear" w:color="auto" w:fill="FFFFFF"/>
+        </w:rPr>
+      </w:pPr>
+      <w:r>
+        <w:rPr>
+          <w:rFonts w:ascii="Helvetica" w:hAnsi="Helvetica" w:cs="Helvetica"/>
+          <w:color w:val="181E25"/>
+          <w:shd w:val="clear" w:color="auto" w:fill="FFFFFF"/>
+        </w:rPr>
+        <w:lastRenderedPageBreak/>
+        <w:t xml:space="preserve">An automated teller machine </w:t>
+      </w:r>
+      <w:r>
+        <w:rPr>
+          <w:rFonts w:ascii="Helvetica" w:hAnsi="Helvetica" w:cs="Helvetica"/>
+          <w:color w:val="181E25"/>
+          <w:highlight w:val="yellow"/>
+          <w:shd w:val="clear" w:color="auto" w:fill="FFFFFF"/>
+        </w:rPr>
+        <w:t>(ATM)</w:t>
+      </w:r>
+      <w:r>
+        <w:rPr>
+          <w:rFonts w:ascii="Helvetica" w:hAnsi="Helvetica" w:cs="Helvetica"/>
+          <w:color w:val="181E25"/>
+          <w:shd w:val="clear" w:color="auto" w:fill="FFFFFF"/>
+        </w:rPr>
+        <w:t xml:space="preserve"> or cash machine (in British English) is an electronic telecommunications device that enables customers of </w:t>
+      </w:r>
+      <w:r>
+        <w:rPr>
+          <w:rFonts w:ascii="Helvetica" w:hAnsi="Helvetica" w:cs="Helvetica"/>
+          <w:color w:val="181E25"/>
+          <w:highlight w:val="yellow"/>
+          <w:shd w:val="clear" w:color="auto" w:fill="FFFFFF"/>
+        </w:rPr>
+        <w:t>financial institutions</w:t>
+      </w:r>
+      <w:r>
+        <w:rPr>
+          <w:rFonts w:ascii="Helvetica" w:hAnsi="Helvetica" w:cs="Helvetica"/>
+          <w:color w:val="181E25"/>
+          <w:shd w:val="clear" w:color="auto" w:fill="FFFFFF"/>
+        </w:rPr>
+        <w:t xml:space="preserve"> to perform financial transactions, such as cash withdrawals, deposits, funds transfers, balance inquiries or account information inquiries, at any time and without the need for direct interaction with bank staff.</w:t>
+      </w:r>
+      <w:r>
+        <w:rPr>
+          <w:rFonts w:ascii="Helvetica" w:hAnsi="Helvetica" w:cs="Helvetica"/>
+          <w:color w:val="181E25"/>
         </w:rPr>
         <w:br/>
       </w:r>
+      <w:r>
+        <w:rPr>
+          <w:rFonts w:ascii="Helvetica" w:hAnsi="Helvetica" w:cs="Helvetica"/>
+          <w:color w:val="181E25"/>
+        </w:rPr>
+        <w:br/>
+      </w:r>
+      <w:r>
+        <w:rPr>
+          <w:rFonts w:ascii="Helvetica" w:hAnsi="Helvetica" w:cs="Helvetica"/>
+          <w:color w:val="181E25"/>
+          <w:shd w:val="clear" w:color="auto" w:fill="FFFFFF"/>
+        </w:rPr>
+        <w:t xml:space="preserve">Using an ATM, </w:t>
+      </w:r>
+      <w:r>
+        <w:rPr>
+          <w:rFonts w:ascii="Helvetica" w:hAnsi="Helvetica" w:cs="Helvetica"/>
+          <w:color w:val="181E25"/>
+          <w:highlight w:val="yellow"/>
+          <w:shd w:val="clear" w:color="auto" w:fill="FFFFFF"/>
+        </w:rPr>
+        <w:t>customers</w:t>
+      </w:r>
+      <w:r>
+        <w:rPr>
+          <w:rFonts w:ascii="Helvetica" w:hAnsi="Helvetica" w:cs="Helvetica"/>
+          <w:color w:val="181E25"/>
+          <w:shd w:val="clear" w:color="auto" w:fill="FFFFFF"/>
+        </w:rPr>
+        <w:t xml:space="preserve"> can access their bank deposit or credit </w:t>
+      </w:r>
+      <w:r>
+        <w:rPr>
+          <w:rFonts w:ascii="Helvetica" w:hAnsi="Helvetica" w:cs="Helvetica"/>
+          <w:color w:val="181E25"/>
+          <w:highlight w:val="yellow"/>
+          <w:shd w:val="clear" w:color="auto" w:fill="FFFFFF"/>
+        </w:rPr>
+        <w:t>accounts</w:t>
+      </w:r>
+      <w:r>
+        <w:rPr>
+          <w:rFonts w:ascii="Helvetica" w:hAnsi="Helvetica" w:cs="Helvetica"/>
+          <w:color w:val="181E25"/>
+          <w:shd w:val="clear" w:color="auto" w:fill="FFFFFF"/>
+        </w:rPr>
+        <w:t xml:space="preserve"> in order to make a variety of </w:t>
+      </w:r>
+      <w:r>
+        <w:rPr>
+          <w:rFonts w:ascii="Helvetica" w:hAnsi="Helvetica" w:cs="Helvetica"/>
+          <w:color w:val="181E25"/>
+          <w:highlight w:val="yellow"/>
+          <w:shd w:val="clear" w:color="auto" w:fill="FFFFFF"/>
+        </w:rPr>
+        <w:t>financial transactions</w:t>
+      </w:r>
+      <w:r>
+        <w:rPr>
+          <w:rFonts w:ascii="Helvetica" w:hAnsi="Helvetica" w:cs="Helvetica"/>
+          <w:color w:val="181E25"/>
+          <w:shd w:val="clear" w:color="auto" w:fill="FFFFFF"/>
+        </w:rPr>
+        <w:t xml:space="preserve">, most notably cash withdrawals and balance checking, as well as transferring credit to and from mobile phones. ATMs can also be used to withdraw cash in a foreign country. If the </w:t>
+      </w:r>
+      <w:r>
+        <w:rPr>
+          <w:rFonts w:ascii="Helvetica" w:hAnsi="Helvetica" w:cs="Helvetica"/>
+          <w:color w:val="181E25"/>
+          <w:highlight w:val="yellow"/>
+          <w:shd w:val="clear" w:color="auto" w:fill="FFFFFF"/>
+        </w:rPr>
+        <w:t>currency</w:t>
+      </w:r>
+      <w:r>
+        <w:rPr>
+          <w:rFonts w:ascii="Helvetica" w:hAnsi="Helvetica" w:cs="Helvetica"/>
+          <w:color w:val="181E25"/>
+          <w:shd w:val="clear" w:color="auto" w:fill="FFFFFF"/>
+        </w:rPr>
+        <w:t xml:space="preserve"> being withdrawn from the ATM is different from that in which the bank account is denominated, the money will be converted at the financial institution's exchange rate. Customers are typically identified by inserting a plastic ATM card (or some other acceptable payment card) into the ATM, with authentication being by the customer entering a personal identification number (</w:t>
+      </w:r>
+      <w:r>
+        <w:rPr>
+          <w:rFonts w:ascii="Helvetica" w:hAnsi="Helvetica" w:cs="Helvetica"/>
+          <w:color w:val="181E25"/>
+          <w:highlight w:val="yellow"/>
+          <w:shd w:val="clear" w:color="auto" w:fill="FFFFFF"/>
+        </w:rPr>
+        <w:t>PIN</w:t>
+      </w:r>
+      <w:r>
+        <w:rPr>
+          <w:rFonts w:ascii="Helvetica" w:hAnsi="Helvetica" w:cs="Helvetica"/>
+          <w:color w:val="181E25"/>
+          <w:shd w:val="clear" w:color="auto" w:fill="FFFFFF"/>
+        </w:rPr>
+        <w:t>), which must match the PIN stored in the chip on the card (if the card is so equipped), or in the issuing financial institution's database.</w:t>
+      </w:r>
+      <w:r>
+        <w:rPr>
+          <w:rFonts w:ascii="Helvetica" w:hAnsi="Helvetica" w:cs="Helvetica"/>
+          <w:color w:val="181E25"/>
+        </w:rPr>
+        <w:br/>
+      </w:r>
+      <w:r>
+        <w:rPr>
+          <w:rFonts w:ascii="Helvetica" w:hAnsi="Helvetica" w:cs="Helvetica"/>
+          <w:color w:val="181E25"/>
+        </w:rPr>
+        <w:br/>
+      </w:r>
+      <w:r>
+        <w:rPr>
+          <w:rFonts w:ascii="Helvetica" w:hAnsi="Helvetica" w:cs="Helvetica"/>
+          <w:color w:val="181E25"/>
+          <w:shd w:val="clear" w:color="auto" w:fill="FFFFFF"/>
+        </w:rPr>
+        <w:t>According to the ATM Industry Association (ATMIA), as of 2015, there were close to 3.5 million ATMs installed worldwide. However, the use of ATMs is gradually declining with the increase in cashless payment systems.</w:t>
+      </w:r>
+    </w:p>
+    <w:p>
+      <w:pPr>
+        <w:rPr>
+          <w:rFonts w:ascii="Helvetica" w:hAnsi="Helvetica" w:cs="Helvetica"/>
+          <w:color w:val="181E25"/>
+          <w:shd w:val="clear" w:color="auto" w:fill="FFFFFF"/>
+        </w:rPr>
+      </w:pPr>
+      <w:r>
+        <w:rPr>
+          <w:rFonts w:ascii="Helvetica" w:hAnsi="Helvetica" w:cs="Helvetica"/>
+          <w:color w:val="181E25"/>
+          <w:shd w:val="clear" w:color="auto" w:fill="FFFFFF"/>
+        </w:rPr>
+        <w:t>ATM</w:t>
+      </w:r>
+    </w:p>
+    <w:p>
+      <w:pPr>
+        <w:rPr>
+          <w:rFonts w:ascii="Helvetica" w:hAnsi="Helvetica" w:cs="Helvetica"/>
+          <w:color w:val="181E25"/>
+          <w:shd w:val="clear" w:color="auto" w:fill="FFFFFF"/>
+        </w:rPr>
+      </w:pPr>
+      <w:r>
+        <w:rPr>
+          <w:rFonts w:ascii="Helvetica" w:hAnsi="Helvetica" w:cs="Helvetica"/>
+          <w:color w:val="181E25"/>
+          <w:shd w:val="clear" w:color="auto" w:fill="FFFFFF"/>
+        </w:rPr>
+        <w:t>financial institution</w:t>
+      </w:r>
+    </w:p>
+    <w:p>
+      <w:pPr>
+        <w:rPr>
+          <w:rFonts w:ascii="Helvetica" w:hAnsi="Helvetica" w:cs="Helvetica"/>
+          <w:color w:val="181E25"/>
+          <w:shd w:val="clear" w:color="auto" w:fill="FFFFFF"/>
+        </w:rPr>
+      </w:pPr>
+      <w:r>
+        <w:rPr>
+          <w:rFonts w:ascii="Helvetica" w:hAnsi="Helvetica" w:cs="Helvetica"/>
+          <w:color w:val="181E25"/>
+          <w:shd w:val="clear" w:color="auto" w:fill="FFFFFF"/>
+        </w:rPr>
+        <w:t>customer</w:t>
+      </w:r>
+    </w:p>
+    <w:p>
+      <w:pPr>
+        <w:rPr>
+          <w:rFonts w:ascii="Helvetica" w:hAnsi="Helvetica" w:cs="Helvetica"/>
+          <w:color w:val="181E25"/>
+          <w:shd w:val="clear" w:color="auto" w:fill="FFFFFF"/>
+        </w:rPr>
+      </w:pPr>
+      <w:r>
+        <w:rPr>
+          <w:rFonts w:ascii="Helvetica" w:hAnsi="Helvetica" w:cs="Helvetica"/>
+          <w:color w:val="181E25"/>
+          <w:shd w:val="clear" w:color="auto" w:fill="FFFFFF"/>
+        </w:rPr>
+        <w:t>account</w:t>
+      </w:r>
+    </w:p>
+    <w:p>
+      <w:pPr>
+        <w:rPr>
+          <w:rFonts w:ascii="Helvetica" w:hAnsi="Helvetica" w:cs="Helvetica"/>
+          <w:color w:val="181E25"/>
+          <w:shd w:val="clear" w:color="auto" w:fill="FFFFFF"/>
+        </w:rPr>
+      </w:pPr>
+      <w:r>
+        <w:rPr>
+          <w:rFonts w:ascii="Helvetica" w:hAnsi="Helvetica" w:cs="Helvetica"/>
+          <w:color w:val="181E25"/>
+          <w:shd w:val="clear" w:color="auto" w:fill="FFFFFF"/>
+        </w:rPr>
+        <w:t>transactions</w:t>
+      </w:r>
+    </w:p>
+    <w:p>
+      <w:pPr>
+        <w:rPr>
+          <w:rFonts w:ascii="Helvetica" w:hAnsi="Helvetica" w:cs="Helvetica"/>
+          <w:color w:val="181E25"/>
+          <w:shd w:val="clear" w:color="auto" w:fill="FFFFFF"/>
+        </w:rPr>
+      </w:pPr>
+      <w:r>
+        <w:rPr>
+          <w:rFonts w:ascii="Helvetica" w:hAnsi="Helvetica" w:cs="Helvetica"/>
+          <w:color w:val="181E25"/>
+          <w:shd w:val="clear" w:color="auto" w:fill="FFFFFF"/>
+        </w:rPr>
+        <w:t>currency</w:t>
+      </w:r>
+    </w:p>
+    <w:p>
+      <w:pPr>
+        <w:rPr>
+          <w:rFonts w:ascii="Helvetica" w:hAnsi="Helvetica" w:cs="Helvetica"/>
+          <w:color w:val="181E25"/>
+          <w:shd w:val="clear" w:color="auto" w:fill="FFFFFF"/>
+        </w:rPr>
+      </w:pPr>
+      <w:r>
+        <w:rPr>
+          <w:rFonts w:ascii="Helvetica" w:hAnsi="Helvetica" w:cs="Helvetica"/>
+          <w:color w:val="181E25"/>
+          <w:shd w:val="clear" w:color="auto" w:fill="FFFFFF"/>
+        </w:rPr>
+        <w:t>PIN</w:t>
+      </w:r>
+    </w:p>
+    <w:p>
+      <w:pPr>
+        <w:rPr>
+          <w:rFonts w:ascii="Helvetica" w:hAnsi="Helvetica" w:cs="Helvetica"/>
+          <w:color w:val="181E25"/>
+          <w:shd w:val="clear" w:color="auto" w:fill="FFFFFF"/>
+        </w:rPr>
+      </w:pPr>
+      <w:r>
+        <w:rPr>
+          <w:rFonts w:ascii="Helvetica" w:hAnsi="Helvetica" w:cs="Helvetica"/>
+          <w:color w:val="181E25"/>
+          <w:shd w:val="clear" w:color="auto" w:fill="FFFFFF"/>
+        </w:rPr>
+        <w:t>exchange rate</w:t>
+      </w:r>
+    </w:p>
+    <w:p>
+      <w:pPr>
+        <w:rPr>
+          <w:rFonts w:asciiTheme="majorHAnsi" w:hAnsiTheme="majorHAnsi" w:cstheme="majorHAnsi"/>
+        </w:rPr>
+      </w:pPr>
+      <w:r>
+        <w:rPr>
+          <w:rFonts w:asciiTheme="majorHAnsi" w:hAnsiTheme="majorHAnsi" w:cstheme="majorHAnsi"/>
+        </w:rPr>
+        <w:br/>
+      </w:r>
+      <w:r>
+        <w:rPr>
+          <w:rFonts w:asciiTheme="majorHAnsi" w:hAnsiTheme="majorHAnsi" w:cstheme="majorHAnsi"/>
+        </w:rPr>
+        <w:t xml:space="preserve">A financial institution has ATMs. </w:t>
+      </w:r>
+    </w:p>
+    <w:p>
+      <w:pPr>
+        <w:rPr>
+          <w:rFonts w:asciiTheme="majorHAnsi" w:hAnsiTheme="majorHAnsi" w:cstheme="majorHAnsi"/>
+        </w:rPr>
+      </w:pPr>
+      <w:r>
+        <w:rPr>
+          <w:rFonts w:asciiTheme="majorHAnsi" w:hAnsiTheme="majorHAnsi" w:cstheme="majorHAnsi"/>
+        </w:rPr>
+        <w:t xml:space="preserve">A financial institution holds currency. </w:t>
+      </w:r>
+    </w:p>
+    <w:p>
+      <w:pPr>
+        <w:rPr>
+          <w:rFonts w:asciiTheme="majorHAnsi" w:hAnsiTheme="majorHAnsi" w:cstheme="majorHAnsi"/>
+        </w:rPr>
+      </w:pPr>
+      <w:r>
+        <w:rPr>
+          <w:rFonts w:asciiTheme="majorHAnsi" w:hAnsiTheme="majorHAnsi" w:cstheme="majorHAnsi"/>
+        </w:rPr>
+        <w:t xml:space="preserve">A financial institution has customers. </w:t>
+      </w:r>
+    </w:p>
+    <w:p>
+      <w:pPr>
+        <w:rPr>
+          <w:rFonts w:asciiTheme="majorHAnsi" w:hAnsiTheme="majorHAnsi" w:cstheme="majorHAnsi"/>
+        </w:rPr>
+      </w:pPr>
+      <w:r>
+        <w:rPr>
+          <w:rFonts w:asciiTheme="majorHAnsi" w:hAnsiTheme="majorHAnsi" w:cstheme="majorHAnsi"/>
+        </w:rPr>
+        <w:t xml:space="preserve">Customers use ATMs to perform financial transactions. </w:t>
+      </w:r>
+    </w:p>
+    <w:p>
+      <w:pPr>
+        <w:rPr>
+          <w:rFonts w:asciiTheme="majorHAnsi" w:hAnsiTheme="majorHAnsi" w:cstheme="majorHAnsi"/>
+        </w:rPr>
+      </w:pPr>
+      <w:r>
+        <w:rPr>
+          <w:rFonts w:asciiTheme="majorHAnsi" w:hAnsiTheme="majorHAnsi" w:cstheme="majorHAnsi"/>
+        </w:rPr>
+        <w:t xml:space="preserve">A customer has a pin. </w:t>
+      </w:r>
+    </w:p>
+    <w:p>
+      <w:pPr>
+        <w:rPr>
+          <w:rFonts w:asciiTheme="majorHAnsi" w:hAnsiTheme="majorHAnsi" w:cstheme="majorHAnsi"/>
+        </w:rPr>
+      </w:pPr>
+      <w:r>
+        <w:rPr>
+          <w:rFonts w:asciiTheme="majorHAnsi" w:hAnsiTheme="majorHAnsi" w:cstheme="majorHAnsi"/>
+        </w:rPr>
+        <w:t>A customer can do the following by using an ATM</w:t>
+      </w:r>
+      <w:r>
+        <w:rPr>
+          <w:rFonts w:asciiTheme="majorHAnsi" w:hAnsiTheme="majorHAnsi" w:cstheme="majorHAnsi"/>
+        </w:rPr>
+        <w:t>: cash withdrawls, deposit, fund transfer, balance inquiries, account information inquiries</w:t>
+      </w:r>
+      <w:r>
+        <w:rPr>
+          <w:rFonts w:asciiTheme="majorHAnsi" w:hAnsiTheme="majorHAnsi" w:cstheme="majorHAnsi"/>
+        </w:rPr>
+        <w:t>, and transfer credit</w:t>
+      </w:r>
+      <w:r>
+        <w:rPr>
+          <w:rFonts w:asciiTheme="majorHAnsi" w:hAnsiTheme="majorHAnsi" w:cstheme="majorHAnsi"/>
+        </w:rPr>
+        <w:t>.</w:t>
+      </w:r>
+    </w:p>
+    <w:p>
+      <w:pPr>
+        <w:rPr>
+          <w:rFonts w:asciiTheme="majorHAnsi" w:hAnsiTheme="majorHAnsi" w:cstheme="majorHAnsi"/>
+        </w:rPr>
+      </w:pPr>
+      <w:r>
+        <w:rPr>
+          <w:rFonts w:asciiTheme="majorHAnsi" w:hAnsiTheme="majorHAnsi" w:cstheme="majorHAnsi"/>
+        </w:rPr>
+        <w:t xml:space="preserve">ATMs can convert currency with the exchange rate. </w:t>
+      </w:r>
+    </w:p>
+    <w:p>
+      <w:pPr>
+        <w:rPr>
+          <w:rFonts w:asciiTheme="majorHAnsi" w:hAnsiTheme="majorHAnsi" w:cstheme="majorHAnsi"/>
+        </w:rPr>
+      </w:pPr>
+    </w:p>
+    <w:p>
+      <w:pPr>
+        <w:rPr>
+          <w:rFonts w:asciiTheme="majorHAnsi" w:hAnsiTheme="majorHAnsi" w:cstheme="majorHAnsi"/>
+        </w:rPr>
+      </w:pPr>
+      <w:r>
+        <w:rPr>
+          <w:rFonts w:asciiTheme="majorHAnsi" w:hAnsiTheme="majorHAnsi" w:cstheme="majorHAnsi"/>
+        </w:rPr>
+        <w:lastRenderedPageBreak/>
+        <w:t xml:space="preserve">class: financialInstitution </w:t>
+      </w:r>
+    </w:p>
+    <w:p>
+      <w:pPr>
+        <w:rPr>
+          <w:rFonts w:asciiTheme="majorHAnsi" w:hAnsiTheme="majorHAnsi" w:cstheme="majorHAnsi"/>
+        </w:rPr>
+      </w:pPr>
+      <w:r>
+        <w:rPr>
+          <w:rFonts w:asciiTheme="majorHAnsi" w:hAnsiTheme="majorHAnsi" w:cstheme="majorHAnsi"/>
+        </w:rPr>
+        <w:t xml:space="preserve">responsibilities: </w:t>
+      </w:r>
+    </w:p>
+    <w:p>
+      <w:pPr>
+        <w:rPr>
+          <w:rFonts w:asciiTheme="majorHAnsi" w:hAnsiTheme="majorHAnsi" w:cstheme="majorHAnsi"/>
+        </w:rPr>
+      </w:pPr>
+      <w:r>
+        <w:rPr>
+          <w:rFonts w:asciiTheme="majorHAnsi" w:hAnsiTheme="majorHAnsi" w:cstheme="majorHAnsi"/>
+        </w:rPr>
+        <w:t>has-ATMs</w:t>
+      </w:r>
+    </w:p>
+    <w:p>
+      <w:pPr>
+        <w:rPr>
+          <w:rFonts w:asciiTheme="majorHAnsi" w:hAnsiTheme="majorHAnsi" w:cstheme="majorHAnsi"/>
+        </w:rPr>
+      </w:pPr>
+      <w:r>
+        <w:rPr>
+          <w:rFonts w:asciiTheme="majorHAnsi" w:hAnsiTheme="majorHAnsi" w:cstheme="majorHAnsi"/>
+        </w:rPr>
+        <w:t>holds-currency</w:t>
+      </w:r>
+    </w:p>
+    <w:p>
+      <w:pPr>
+        <w:rPr>
+          <w:rFonts w:asciiTheme="majorHAnsi" w:hAnsiTheme="majorHAnsi" w:cstheme="majorHAnsi"/>
+        </w:rPr>
+      </w:pPr>
+      <w:r>
+        <w:rPr>
+          <w:rFonts w:asciiTheme="majorHAnsi" w:hAnsiTheme="majorHAnsi" w:cstheme="majorHAnsi"/>
+        </w:rPr>
+        <w:t>has-</w:t>
+      </w:r>
+      <w:r>
+        <w:rPr>
+          <w:rFonts w:asciiTheme="majorHAnsi" w:hAnsiTheme="majorHAnsi" w:cstheme="majorHAnsi"/>
+        </w:rPr>
+        <w:t>customers</w:t>
+      </w:r>
+    </w:p>
+    <w:p>
+      <w:pPr>
+        <w:rPr>
+          <w:rFonts w:asciiTheme="majorHAnsi" w:hAnsiTheme="majorHAnsi" w:cstheme="majorHAnsi"/>
+        </w:rPr>
+      </w:pPr>
+      <w:r>
+        <w:rPr>
+          <w:rFonts w:asciiTheme="majorHAnsi" w:hAnsiTheme="majorHAnsi" w:cstheme="majorHAnsi"/>
+        </w:rPr>
+        <w:t>holds-exchange rate</w:t>
+      </w:r>
+    </w:p>
+    <w:p>
+      <w:pPr>
+        <w:rPr>
+          <w:rFonts w:asciiTheme="majorHAnsi" w:hAnsiTheme="majorHAnsi" w:cstheme="majorHAnsi"/>
+        </w:rPr>
+      </w:pPr>
+      <w:r>
+        <w:rPr>
+          <w:rFonts w:asciiTheme="majorHAnsi" w:hAnsiTheme="majorHAnsi" w:cstheme="majorHAnsi"/>
+        </w:rPr>
+        <w:t xml:space="preserve">collaborators: </w:t>
+      </w:r>
+      <w:r>
+        <w:rPr>
+          <w:rFonts w:asciiTheme="majorHAnsi" w:hAnsiTheme="majorHAnsi" w:cstheme="majorHAnsi"/>
+        </w:rPr>
+        <w:t>customer</w:t>
+      </w:r>
+    </w:p>
+    <w:p>
+      <w:pPr>
+        <w:rPr>
+          <w:rFonts w:asciiTheme="majorHAnsi" w:hAnsiTheme="majorHAnsi" w:cstheme="majorHAnsi"/>
+        </w:rPr>
+      </w:pPr>
+    </w:p>
+    <w:p>
+      <w:pPr>
+        <w:rPr>
+          <w:rFonts w:asciiTheme="majorHAnsi" w:hAnsiTheme="majorHAnsi" w:cstheme="majorHAnsi"/>
+        </w:rPr>
+      </w:pPr>
+      <w:r>
+        <w:rPr>
+          <w:rFonts w:asciiTheme="majorHAnsi" w:hAnsiTheme="majorHAnsi" w:cstheme="majorHAnsi"/>
+        </w:rPr>
+        <w:t xml:space="preserve">class: bankAccount </w:t>
+      </w:r>
+    </w:p>
+    <w:p>
+      <w:pPr>
+        <w:rPr>
+          <w:rFonts w:asciiTheme="majorHAnsi" w:hAnsiTheme="majorHAnsi" w:cstheme="majorHAnsi"/>
+        </w:rPr>
+      </w:pPr>
+      <w:r>
+        <w:rPr>
+          <w:rFonts w:asciiTheme="majorHAnsi" w:hAnsiTheme="majorHAnsi" w:cstheme="majorHAnsi"/>
+        </w:rPr>
+        <w:t xml:space="preserve">responsibility: </w:t>
+      </w:r>
+    </w:p>
+    <w:p>
+      <w:pPr>
+        <w:rPr>
+          <w:rFonts w:asciiTheme="majorHAnsi" w:hAnsiTheme="majorHAnsi" w:cstheme="majorHAnsi"/>
+        </w:rPr>
+      </w:pPr>
+      <w:r>
+        <w:rPr>
+          <w:rFonts w:asciiTheme="majorHAnsi" w:hAnsiTheme="majorHAnsi" w:cstheme="majorHAnsi"/>
+        </w:rPr>
+        <w:t>store-balance</w:t>
+      </w:r>
+    </w:p>
+    <w:p>
+      <w:pPr>
+        <w:rPr>
+          <w:rFonts w:asciiTheme="majorHAnsi" w:hAnsiTheme="majorHAnsi" w:cstheme="majorHAnsi"/>
+        </w:rPr>
+      </w:pPr>
+      <w:r>
+        <w:rPr>
+          <w:rFonts w:asciiTheme="majorHAnsi" w:hAnsiTheme="majorHAnsi" w:cstheme="majorHAnsi"/>
+        </w:rPr>
+        <w:t xml:space="preserve">collaborator: </w:t>
+      </w:r>
+      <w:r>
+        <w:rPr>
+          <w:rFonts w:asciiTheme="majorHAnsi" w:hAnsiTheme="majorHAnsi" w:cstheme="majorHAnsi"/>
+        </w:rPr>
+        <w:t>financialInstitution</w:t>
+      </w:r>
+    </w:p>
+    <w:p>
+      <w:pPr>
+        <w:rPr>
+          <w:rFonts w:asciiTheme="majorHAnsi" w:hAnsiTheme="majorHAnsi" w:cstheme="majorHAnsi"/>
+        </w:rPr>
+      </w:pPr>
+    </w:p>
+    <w:p>
+      <w:pPr>
+        <w:rPr>
+          <w:rFonts w:asciiTheme="majorHAnsi" w:hAnsiTheme="majorHAnsi" w:cstheme="majorHAnsi"/>
+        </w:rPr>
+      </w:pPr>
+      <w:r>
+        <w:rPr>
+          <w:rFonts w:asciiTheme="majorHAnsi" w:hAnsiTheme="majorHAnsi" w:cstheme="majorHAnsi"/>
+        </w:rPr>
+        <w:t>class: bankCard</w:t>
+      </w:r>
+    </w:p>
+    <w:p>
+      <w:pPr>
+        <w:rPr>
+          <w:rFonts w:asciiTheme="majorHAnsi" w:hAnsiTheme="majorHAnsi" w:cstheme="majorHAnsi"/>
+        </w:rPr>
+      </w:pPr>
+      <w:r>
+        <w:rPr>
+          <w:rFonts w:asciiTheme="majorHAnsi" w:hAnsiTheme="majorHAnsi" w:cstheme="majorHAnsi"/>
+        </w:rPr>
+        <w:t>responsibility: store-PIN</w:t>
+      </w:r>
+    </w:p>
+    <w:p>
+      <w:pPr>
+        <w:rPr>
+          <w:rFonts w:asciiTheme="majorHAnsi" w:hAnsiTheme="majorHAnsi" w:cstheme="majorHAnsi"/>
+        </w:rPr>
+      </w:pPr>
+      <w:r>
+        <w:rPr>
+          <w:rFonts w:asciiTheme="majorHAnsi" w:hAnsiTheme="majorHAnsi" w:cstheme="majorHAnsi"/>
+        </w:rPr>
+        <w:t>collaborator: customer, ATM</w:t>
+      </w:r>
+    </w:p>
+    <w:p>
+      <w:pPr>
+        <w:rPr>
+          <w:rFonts w:asciiTheme="majorHAnsi" w:hAnsiTheme="majorHAnsi" w:cstheme="majorHAnsi"/>
+        </w:rPr>
+      </w:pPr>
+    </w:p>
+    <w:p>
+      <w:pPr>
+        <w:rPr>
+          <w:rFonts w:asciiTheme="majorHAnsi" w:hAnsiTheme="majorHAnsi" w:cstheme="majorHAnsi"/>
+        </w:rPr>
+      </w:pPr>
+      <w:r>
+        <w:rPr>
+          <w:rFonts w:asciiTheme="majorHAnsi" w:hAnsiTheme="majorHAnsi" w:cstheme="majorHAnsi"/>
+        </w:rPr>
+        <w:t>class: ATM</w:t>
+      </w:r>
+    </w:p>
+    <w:p>
+      <w:pPr>
+        <w:rPr>
+          <w:rFonts w:asciiTheme="majorHAnsi" w:hAnsiTheme="majorHAnsi" w:cstheme="majorHAnsi"/>
+        </w:rPr>
+      </w:pPr>
+      <w:r>
+        <w:rPr>
+          <w:rFonts w:asciiTheme="majorHAnsi" w:hAnsiTheme="majorHAnsi" w:cstheme="majorHAnsi"/>
+        </w:rPr>
+        <w:t xml:space="preserve">responsibilities: </w:t>
+      </w:r>
+    </w:p>
+    <w:p>
+      <w:pPr>
+        <w:rPr>
+          <w:rFonts w:asciiTheme="majorHAnsi" w:hAnsiTheme="majorHAnsi" w:cstheme="majorHAnsi"/>
+        </w:rPr>
+      </w:pPr>
+      <w:r>
+        <w:rPr>
+          <w:rFonts w:asciiTheme="majorHAnsi" w:hAnsiTheme="majorHAnsi" w:cstheme="majorHAnsi"/>
+        </w:rPr>
+        <w:t>find-customer</w:t>
+      </w:r>
+    </w:p>
+    <w:p>
+      <w:pPr>
+        <w:rPr>
+          <w:rFonts w:asciiTheme="majorHAnsi" w:hAnsiTheme="majorHAnsi" w:cstheme="majorHAnsi"/>
+        </w:rPr>
+      </w:pPr>
+      <w:r>
+        <w:rPr>
+          <w:rFonts w:asciiTheme="majorHAnsi" w:hAnsiTheme="majorHAnsi" w:cstheme="majorHAnsi"/>
+        </w:rPr>
+        <w:t>withdraw-cash</w:t>
+      </w:r>
+      <w:r>
+        <w:rPr>
+          <w:rFonts w:asciiTheme="majorHAnsi" w:hAnsiTheme="majorHAnsi" w:cstheme="majorHAnsi"/>
+        </w:rPr>
+        <w:t>-from-bank-account</w:t>
+      </w:r>
+    </w:p>
+    <w:p>
+      <w:pPr>
+        <w:rPr>
+          <w:rFonts w:asciiTheme="majorHAnsi" w:hAnsiTheme="majorHAnsi" w:cstheme="majorHAnsi"/>
+        </w:rPr>
+      </w:pPr>
+      <w:r>
+        <w:rPr>
+          <w:rFonts w:asciiTheme="majorHAnsi" w:hAnsiTheme="majorHAnsi" w:cstheme="majorHAnsi"/>
+        </w:rPr>
+        <w:t>deposit-cash</w:t>
+      </w:r>
+      <w:r>
+        <w:rPr>
+          <w:rFonts w:asciiTheme="majorHAnsi" w:hAnsiTheme="majorHAnsi" w:cstheme="majorHAnsi"/>
+        </w:rPr>
+        <w:t>-from-bank-account</w:t>
+      </w:r>
+    </w:p>
+    <w:p>
+      <w:pPr>
+        <w:rPr>
+          <w:rFonts w:asciiTheme="majorHAnsi" w:hAnsiTheme="majorHAnsi" w:cstheme="majorHAnsi"/>
+        </w:rPr>
+      </w:pPr>
+      <w:r>
+        <w:rPr>
+          <w:rFonts w:asciiTheme="majorHAnsi" w:hAnsiTheme="majorHAnsi" w:cstheme="majorHAnsi"/>
+        </w:rPr>
+        <w:t>transfer-cash</w:t>
+      </w:r>
+      <w:r>
+        <w:rPr>
+          <w:rFonts w:asciiTheme="majorHAnsi" w:hAnsiTheme="majorHAnsi" w:cstheme="majorHAnsi"/>
+        </w:rPr>
+        <w:t>-from-bank-account</w:t>
+      </w:r>
+    </w:p>
+    <w:p>
+      <w:pPr>
+        <w:rPr>
+          <w:rFonts w:asciiTheme="majorHAnsi" w:hAnsiTheme="majorHAnsi" w:cstheme="majorHAnsi"/>
+        </w:rPr>
+      </w:pPr>
+      <w:r>
+        <w:rPr>
+          <w:rFonts w:asciiTheme="majorHAnsi" w:hAnsiTheme="majorHAnsi" w:cstheme="majorHAnsi"/>
+        </w:rPr>
+        <w:t>transfer-credit</w:t>
+      </w:r>
+      <w:r>
+        <w:rPr>
+          <w:rFonts w:asciiTheme="majorHAnsi" w:hAnsiTheme="majorHAnsi" w:cstheme="majorHAnsi"/>
+        </w:rPr>
+        <w:t>-from-bank-account</w:t>
+      </w:r>
+    </w:p>
+    <w:p>
+      <w:pPr>
+        <w:rPr>
+          <w:rFonts w:asciiTheme="majorHAnsi" w:hAnsiTheme="majorHAnsi" w:cstheme="majorHAnsi"/>
+        </w:rPr>
+      </w:pPr>
+      <w:r>
+        <w:rPr>
+          <w:rFonts w:asciiTheme="majorHAnsi" w:hAnsiTheme="majorHAnsi" w:cstheme="majorHAnsi"/>
+        </w:rPr>
+        <w:t>get-balance</w:t>
+      </w:r>
+      <w:r>
+        <w:rPr>
+          <w:rFonts w:asciiTheme="majorHAnsi" w:hAnsiTheme="majorHAnsi" w:cstheme="majorHAnsi"/>
+        </w:rPr>
+        <w:t>-from-bank-account</w:t>
+      </w:r>
+    </w:p>
+    <w:p>
+      <w:pPr>
+        <w:rPr>
+          <w:rFonts w:asciiTheme="majorHAnsi" w:hAnsiTheme="majorHAnsi" w:cstheme="majorHAnsi"/>
+        </w:rPr>
+      </w:pPr>
+      <w:r>
+        <w:rPr>
+          <w:rFonts w:asciiTheme="majorHAnsi" w:hAnsiTheme="majorHAnsi" w:cstheme="majorHAnsi"/>
+        </w:rPr>
+        <w:t xml:space="preserve">collaborators: </w:t>
+      </w:r>
+      <w:r>
+        <w:rPr>
+          <w:rFonts w:asciiTheme="majorHAnsi" w:hAnsiTheme="majorHAnsi" w:cstheme="majorHAnsi"/>
+        </w:rPr>
+        <w:t>financialInstitution</w:t>
+      </w:r>
+      <w:r>
+        <w:rPr>
+          <w:rFonts w:asciiTheme="majorHAnsi" w:hAnsiTheme="majorHAnsi" w:cstheme="majorHAnsi"/>
+        </w:rPr>
+        <w:t>, customer</w:t>
+      </w:r>
+    </w:p>
+    <w:p>
+      <w:pPr>
+        <w:rPr>
+          <w:rFonts w:asciiTheme="majorHAnsi" w:hAnsiTheme="majorHAnsi" w:cstheme="majorHAnsi"/>
+        </w:rPr>
+      </w:pPr>
+    </w:p>
+    <w:p>
+      <w:pPr>
+        <w:rPr>
+          <w:rFonts w:asciiTheme="majorHAnsi" w:hAnsiTheme="majorHAnsi" w:cstheme="majorHAnsi"/>
+        </w:rPr>
+      </w:pPr>
+      <w:r>
+        <w:rPr>
+          <w:rFonts w:asciiTheme="majorHAnsi" w:hAnsiTheme="majorHAnsi" w:cstheme="majorHAnsi"/>
+        </w:rPr>
+        <w:t>class: customer</w:t>
+      </w:r>
+    </w:p>
+    <w:p>
+      <w:pPr>
+        <w:rPr>
+          <w:rFonts w:asciiTheme="majorHAnsi" w:hAnsiTheme="majorHAnsi" w:cstheme="majorHAnsi"/>
+        </w:rPr>
+      </w:pPr>
+      <w:r>
+        <w:rPr>
+          <w:rFonts w:asciiTheme="majorHAnsi" w:hAnsiTheme="majorHAnsi" w:cstheme="majorHAnsi"/>
+        </w:rPr>
+        <w:t xml:space="preserve">responsibilities: </w:t>
+      </w:r>
+    </w:p>
+    <w:p>
+      <w:pPr>
+        <w:rPr>
+          <w:rFonts w:asciiTheme="majorHAnsi" w:hAnsiTheme="majorHAnsi" w:cstheme="majorHAnsi"/>
+        </w:rPr>
+      </w:pPr>
+      <w:r>
+        <w:rPr>
+          <w:rFonts w:asciiTheme="majorHAnsi" w:hAnsiTheme="majorHAnsi" w:cstheme="majorHAnsi"/>
+        </w:rPr>
+        <w:lastRenderedPageBreak/>
+        <w:t>store-PIN</w:t>
+      </w:r>
+    </w:p>
+    <w:p>
+      <w:pPr>
+        <w:rPr>
+          <w:rFonts w:asciiTheme="majorHAnsi" w:hAnsiTheme="majorHAnsi" w:cstheme="majorHAnsi"/>
+        </w:rPr>
+      </w:pPr>
+      <w:r>
+        <w:rPr>
+          <w:rFonts w:asciiTheme="majorHAnsi" w:hAnsiTheme="majorHAnsi" w:cstheme="majorHAnsi"/>
+        </w:rPr>
+        <w:t>withdraw-cash-from</w:t>
+      </w:r>
+      <w:r>
+        <w:rPr>
+          <w:rFonts w:asciiTheme="majorHAnsi" w:hAnsiTheme="majorHAnsi" w:cstheme="majorHAnsi"/>
+        </w:rPr>
+        <w:t>-ATM</w:t>
+      </w:r>
+    </w:p>
+    <w:p>
+      <w:pPr>
+        <w:rPr>
+          <w:rFonts w:asciiTheme="majorHAnsi" w:hAnsiTheme="majorHAnsi" w:cstheme="majorHAnsi"/>
+        </w:rPr>
+      </w:pPr>
+      <w:r>
+        <w:rPr>
+          <w:rFonts w:asciiTheme="majorHAnsi" w:hAnsiTheme="majorHAnsi" w:cstheme="majorHAnsi"/>
+        </w:rPr>
+        <w:t>deposit-cash-from-from-ATM</w:t>
+      </w:r>
+    </w:p>
+    <w:p>
+      <w:pPr>
+        <w:rPr>
+          <w:rFonts w:asciiTheme="majorHAnsi" w:hAnsiTheme="majorHAnsi" w:cstheme="majorHAnsi"/>
+        </w:rPr>
+      </w:pPr>
+      <w:r>
+        <w:rPr>
+          <w:rFonts w:asciiTheme="majorHAnsi" w:hAnsiTheme="majorHAnsi" w:cstheme="majorHAnsi"/>
+        </w:rPr>
+        <w:t>transfer-cash-from-ATM</w:t>
+      </w:r>
+    </w:p>
+    <w:p>
+      <w:pPr>
+        <w:rPr>
+          <w:rFonts w:asciiTheme="majorHAnsi" w:hAnsiTheme="majorHAnsi" w:cstheme="majorHAnsi"/>
+        </w:rPr>
+      </w:pPr>
+      <w:r>
+        <w:rPr>
+          <w:rFonts w:asciiTheme="majorHAnsi" w:hAnsiTheme="majorHAnsi" w:cstheme="majorHAnsi"/>
+        </w:rPr>
+        <w:t>transfer-credit-from-ATM</w:t>
+      </w:r>
+    </w:p>
+    <w:p>
+      <w:pPr>
+        <w:rPr>
+          <w:rFonts w:asciiTheme="majorHAnsi" w:hAnsiTheme="majorHAnsi" w:cstheme="majorHAnsi"/>
+        </w:rPr>
+      </w:pPr>
+      <w:r>
+        <w:rPr>
+          <w:rFonts w:asciiTheme="majorHAnsi" w:hAnsiTheme="majorHAnsi" w:cstheme="majorHAnsi"/>
+        </w:rPr>
+        <w:t>get-balance-from-ATM</w:t>
+      </w:r>
+    </w:p>
+    <w:p>
+      <w:pPr>
+        <w:rPr>
+          <w:rFonts w:asciiTheme="majorHAnsi" w:hAnsiTheme="majorHAnsi" w:cstheme="majorHAnsi"/>
+        </w:rPr>
+      </w:pPr>
+      <w:r>
+        <w:rPr>
+          <w:rFonts w:asciiTheme="majorHAnsi" w:hAnsiTheme="majorHAnsi" w:cstheme="majorHAnsi"/>
+        </w:rPr>
+        <w:t>collaborators: financialInstitution, ATM</w:t>
+      </w:r>
+    </w:p>
+    <w:p>
+      <w:pPr>
+        <w:rPr>
+          <w:rFonts w:asciiTheme="majorHAnsi" w:hAnsiTheme="majorHAnsi" w:cstheme="majorHAnsi"/>
+        </w:rPr>
+      </w:pPr>
+    </w:p>
+    <w:p>
+      <w:pPr>
+        <w:rPr>
+          <w:rFonts w:asciiTheme="majorHAnsi" w:hAnsiTheme="majorHAnsi" w:cstheme="majorHAnsi"/>
+        </w:rPr>
+      </w:pPr>
     </w:p>
     <w:p>
       <w:pPr>

</xml_diff>